<commit_message>
Implement study plan PDF parser, update documentation, and sync template tags
</commit_message>
<xml_diff>
--- a/template_en.docx
+++ b/template_en.docx
@@ -900,12 +900,30 @@
                 <w:lang w:val="en-GB"/>
               </w:rPr>
             </w:pPr>
+            <w:proofErr w:type="gramStart"/>
             <w:r>
               <w:rPr>
                 <w:i/>
                 <w:sz w:val="20"/>
               </w:rPr>
-              <w:t>... (godziny zajęć) ...</w:t>
+              <w:t xml:space="preserve">{{ </w:t>
+            </w:r>
+            <w:proofErr w:type="spellStart"/>
+            <w:r>
+              <w:rPr>
+                <w:i/>
+                <w:sz w:val="20"/>
+              </w:rPr>
+              <w:t>numWS</w:t>
+            </w:r>
+            <w:proofErr w:type="spellEnd"/>
+            <w:proofErr w:type="gramEnd"/>
+            <w:r>
+              <w:rPr>
+                <w:i/>
+                <w:sz w:val="20"/>
+              </w:rPr>
+              <w:t xml:space="preserve"> }}</w:t>
             </w:r>
           </w:p>
         </w:tc>
@@ -962,6 +980,45 @@
                 <w:szCs w:val="20"/>
               </w:rPr>
             </w:pPr>
+            <w:proofErr w:type="gramStart"/>
+            <w:r>
+              <w:rPr>
+                <w:i/>
+                <w:sz w:val="20"/>
+              </w:rPr>
+              <w:t xml:space="preserve">{{ </w:t>
+            </w:r>
+            <w:proofErr w:type="spellStart"/>
+            <w:r>
+              <w:rPr>
+                <w:i/>
+                <w:sz w:val="20"/>
+              </w:rPr>
+              <w:t>numW</w:t>
+            </w:r>
+            <w:r>
+              <w:rPr>
+                <w:i/>
+                <w:sz w:val="20"/>
+              </w:rPr>
+              <w:t>N</w:t>
+            </w:r>
+            <w:r>
+              <w:rPr>
+                <w:i/>
+                <w:sz w:val="20"/>
+              </w:rPr>
+              <w:t>S</w:t>
+            </w:r>
+            <w:proofErr w:type="spellEnd"/>
+            <w:proofErr w:type="gramEnd"/>
+            <w:r>
+              <w:rPr>
+                <w:i/>
+                <w:sz w:val="20"/>
+              </w:rPr>
+              <w:t xml:space="preserve"> }}</w:t>
+            </w:r>
           </w:p>
         </w:tc>
       </w:tr>
@@ -1022,6 +1079,45 @@
                 <w:lang w:val="en-GB"/>
               </w:rPr>
             </w:pPr>
+            <w:proofErr w:type="gramStart"/>
+            <w:r>
+              <w:rPr>
+                <w:i/>
+                <w:sz w:val="20"/>
+              </w:rPr>
+              <w:t xml:space="preserve">{{ </w:t>
+            </w:r>
+            <w:proofErr w:type="spellStart"/>
+            <w:r>
+              <w:rPr>
+                <w:i/>
+                <w:sz w:val="20"/>
+              </w:rPr>
+              <w:t>num</w:t>
+            </w:r>
+            <w:r>
+              <w:rPr>
+                <w:i/>
+                <w:sz w:val="20"/>
+              </w:rPr>
+              <w:t>C</w:t>
+            </w:r>
+            <w:r>
+              <w:rPr>
+                <w:i/>
+                <w:sz w:val="20"/>
+              </w:rPr>
+              <w:t>S</w:t>
+            </w:r>
+            <w:proofErr w:type="spellEnd"/>
+            <w:proofErr w:type="gramEnd"/>
+            <w:r>
+              <w:rPr>
+                <w:i/>
+                <w:sz w:val="20"/>
+              </w:rPr>
+              <w:t xml:space="preserve"> }}</w:t>
+            </w:r>
           </w:p>
         </w:tc>
         <w:tc>
@@ -1077,6 +1173,45 @@
                 <w:szCs w:val="20"/>
               </w:rPr>
             </w:pPr>
+            <w:proofErr w:type="gramStart"/>
+            <w:r>
+              <w:rPr>
+                <w:i/>
+                <w:sz w:val="20"/>
+              </w:rPr>
+              <w:t xml:space="preserve">{{ </w:t>
+            </w:r>
+            <w:proofErr w:type="spellStart"/>
+            <w:r>
+              <w:rPr>
+                <w:i/>
+                <w:sz w:val="20"/>
+              </w:rPr>
+              <w:t>num</w:t>
+            </w:r>
+            <w:r>
+              <w:rPr>
+                <w:i/>
+                <w:sz w:val="20"/>
+              </w:rPr>
+              <w:t>CN</w:t>
+            </w:r>
+            <w:r>
+              <w:rPr>
+                <w:i/>
+                <w:sz w:val="20"/>
+              </w:rPr>
+              <w:t>S</w:t>
+            </w:r>
+            <w:proofErr w:type="spellEnd"/>
+            <w:proofErr w:type="gramEnd"/>
+            <w:r>
+              <w:rPr>
+                <w:i/>
+                <w:sz w:val="20"/>
+              </w:rPr>
+              <w:t xml:space="preserve"> }}</w:t>
+            </w:r>
           </w:p>
         </w:tc>
       </w:tr>
@@ -1163,6 +1298,45 @@
                 <w:lang w:val="en-GB"/>
               </w:rPr>
             </w:pPr>
+            <w:proofErr w:type="gramStart"/>
+            <w:r>
+              <w:rPr>
+                <w:i/>
+                <w:sz w:val="20"/>
+              </w:rPr>
+              <w:t xml:space="preserve">{{ </w:t>
+            </w:r>
+            <w:proofErr w:type="spellStart"/>
+            <w:r>
+              <w:rPr>
+                <w:i/>
+                <w:sz w:val="20"/>
+              </w:rPr>
+              <w:t>num</w:t>
+            </w:r>
+            <w:r>
+              <w:rPr>
+                <w:i/>
+                <w:sz w:val="20"/>
+              </w:rPr>
+              <w:t>P</w:t>
+            </w:r>
+            <w:r>
+              <w:rPr>
+                <w:i/>
+                <w:sz w:val="20"/>
+              </w:rPr>
+              <w:t>S</w:t>
+            </w:r>
+            <w:proofErr w:type="spellEnd"/>
+            <w:proofErr w:type="gramEnd"/>
+            <w:r>
+              <w:rPr>
+                <w:i/>
+                <w:sz w:val="20"/>
+              </w:rPr>
+              <w:t xml:space="preserve"> }}</w:t>
+            </w:r>
           </w:p>
         </w:tc>
         <w:tc>
@@ -1244,6 +1418,45 @@
                 <w:szCs w:val="20"/>
               </w:rPr>
             </w:pPr>
+            <w:proofErr w:type="gramStart"/>
+            <w:r>
+              <w:rPr>
+                <w:i/>
+                <w:sz w:val="20"/>
+              </w:rPr>
+              <w:t xml:space="preserve">{{ </w:t>
+            </w:r>
+            <w:proofErr w:type="spellStart"/>
+            <w:r>
+              <w:rPr>
+                <w:i/>
+                <w:sz w:val="20"/>
+              </w:rPr>
+              <w:t>num</w:t>
+            </w:r>
+            <w:r>
+              <w:rPr>
+                <w:i/>
+                <w:sz w:val="20"/>
+              </w:rPr>
+              <w:t>PN</w:t>
+            </w:r>
+            <w:r>
+              <w:rPr>
+                <w:i/>
+                <w:sz w:val="20"/>
+              </w:rPr>
+              <w:t>S</w:t>
+            </w:r>
+            <w:proofErr w:type="spellEnd"/>
+            <w:proofErr w:type="gramEnd"/>
+            <w:r>
+              <w:rPr>
+                <w:i/>
+                <w:sz w:val="20"/>
+              </w:rPr>
+              <w:t xml:space="preserve"> }}</w:t>
+            </w:r>
           </w:p>
         </w:tc>
       </w:tr>
@@ -1322,6 +1535,45 @@
                 <w:lang w:val="en-GB"/>
               </w:rPr>
             </w:pPr>
+            <w:proofErr w:type="gramStart"/>
+            <w:r>
+              <w:rPr>
+                <w:i/>
+                <w:sz w:val="20"/>
+              </w:rPr>
+              <w:t xml:space="preserve">{{ </w:t>
+            </w:r>
+            <w:proofErr w:type="spellStart"/>
+            <w:r>
+              <w:rPr>
+                <w:i/>
+                <w:sz w:val="20"/>
+              </w:rPr>
+              <w:t>num</w:t>
+            </w:r>
+            <w:r>
+              <w:rPr>
+                <w:i/>
+                <w:sz w:val="20"/>
+              </w:rPr>
+              <w:t>L</w:t>
+            </w:r>
+            <w:r>
+              <w:rPr>
+                <w:i/>
+                <w:sz w:val="20"/>
+              </w:rPr>
+              <w:t>S</w:t>
+            </w:r>
+            <w:proofErr w:type="spellEnd"/>
+            <w:proofErr w:type="gramEnd"/>
+            <w:r>
+              <w:rPr>
+                <w:i/>
+                <w:sz w:val="20"/>
+              </w:rPr>
+              <w:t xml:space="preserve"> }}</w:t>
+            </w:r>
           </w:p>
         </w:tc>
         <w:tc>
@@ -1395,6 +1647,45 @@
                 <w:szCs w:val="20"/>
               </w:rPr>
             </w:pPr>
+            <w:proofErr w:type="gramStart"/>
+            <w:r>
+              <w:rPr>
+                <w:i/>
+                <w:sz w:val="20"/>
+              </w:rPr>
+              <w:t xml:space="preserve">{{ </w:t>
+            </w:r>
+            <w:proofErr w:type="spellStart"/>
+            <w:r>
+              <w:rPr>
+                <w:i/>
+                <w:sz w:val="20"/>
+              </w:rPr>
+              <w:t>num</w:t>
+            </w:r>
+            <w:r>
+              <w:rPr>
+                <w:i/>
+                <w:sz w:val="20"/>
+              </w:rPr>
+              <w:t>LN</w:t>
+            </w:r>
+            <w:r>
+              <w:rPr>
+                <w:i/>
+                <w:sz w:val="20"/>
+              </w:rPr>
+              <w:t>S</w:t>
+            </w:r>
+            <w:proofErr w:type="spellEnd"/>
+            <w:proofErr w:type="gramEnd"/>
+            <w:r>
+              <w:rPr>
+                <w:i/>
+                <w:sz w:val="20"/>
+              </w:rPr>
+              <w:t xml:space="preserve"> }}</w:t>
+            </w:r>
           </w:p>
         </w:tc>
       </w:tr>
@@ -1464,6 +1755,45 @@
                 <w:lang w:val="en-GB"/>
               </w:rPr>
             </w:pPr>
+            <w:proofErr w:type="gramStart"/>
+            <w:r>
+              <w:rPr>
+                <w:i/>
+                <w:sz w:val="20"/>
+              </w:rPr>
+              <w:t xml:space="preserve">{{ </w:t>
+            </w:r>
+            <w:proofErr w:type="spellStart"/>
+            <w:r>
+              <w:rPr>
+                <w:i/>
+                <w:sz w:val="20"/>
+              </w:rPr>
+              <w:t>num</w:t>
+            </w:r>
+            <w:r>
+              <w:rPr>
+                <w:i/>
+                <w:sz w:val="20"/>
+              </w:rPr>
+              <w:t>K</w:t>
+            </w:r>
+            <w:r>
+              <w:rPr>
+                <w:i/>
+                <w:sz w:val="20"/>
+              </w:rPr>
+              <w:t>S</w:t>
+            </w:r>
+            <w:proofErr w:type="spellEnd"/>
+            <w:proofErr w:type="gramEnd"/>
+            <w:r>
+              <w:rPr>
+                <w:i/>
+                <w:sz w:val="20"/>
+              </w:rPr>
+              <w:t xml:space="preserve"> }}</w:t>
+            </w:r>
           </w:p>
         </w:tc>
         <w:tc>
@@ -1528,6 +1858,45 @@
                 <w:szCs w:val="20"/>
               </w:rPr>
             </w:pPr>
+            <w:proofErr w:type="gramStart"/>
+            <w:r>
+              <w:rPr>
+                <w:i/>
+                <w:sz w:val="20"/>
+              </w:rPr>
+              <w:t xml:space="preserve">{{ </w:t>
+            </w:r>
+            <w:proofErr w:type="spellStart"/>
+            <w:r>
+              <w:rPr>
+                <w:i/>
+                <w:sz w:val="20"/>
+              </w:rPr>
+              <w:t>num</w:t>
+            </w:r>
+            <w:r>
+              <w:rPr>
+                <w:i/>
+                <w:sz w:val="20"/>
+              </w:rPr>
+              <w:t>KN</w:t>
+            </w:r>
+            <w:r>
+              <w:rPr>
+                <w:i/>
+                <w:sz w:val="20"/>
+              </w:rPr>
+              <w:t>S</w:t>
+            </w:r>
+            <w:proofErr w:type="spellEnd"/>
+            <w:proofErr w:type="gramEnd"/>
+            <w:r>
+              <w:rPr>
+                <w:i/>
+                <w:sz w:val="20"/>
+              </w:rPr>
+              <w:t xml:space="preserve"> }}</w:t>
+            </w:r>
           </w:p>
         </w:tc>
       </w:tr>
@@ -1615,6 +1984,45 @@
                 <w:lang w:val="en-GB"/>
               </w:rPr>
             </w:pPr>
+            <w:proofErr w:type="gramStart"/>
+            <w:r>
+              <w:rPr>
+                <w:i/>
+                <w:sz w:val="20"/>
+              </w:rPr>
+              <w:t xml:space="preserve">{{ </w:t>
+            </w:r>
+            <w:proofErr w:type="spellStart"/>
+            <w:r>
+              <w:rPr>
+                <w:i/>
+                <w:sz w:val="20"/>
+              </w:rPr>
+              <w:t>num</w:t>
+            </w:r>
+            <w:r>
+              <w:rPr>
+                <w:i/>
+                <w:sz w:val="20"/>
+              </w:rPr>
+              <w:t>Pw</w:t>
+            </w:r>
+            <w:r>
+              <w:rPr>
+                <w:i/>
+                <w:sz w:val="20"/>
+              </w:rPr>
+              <w:t>S</w:t>
+            </w:r>
+            <w:proofErr w:type="spellEnd"/>
+            <w:proofErr w:type="gramEnd"/>
+            <w:r>
+              <w:rPr>
+                <w:i/>
+                <w:sz w:val="20"/>
+              </w:rPr>
+              <w:t xml:space="preserve"> }}</w:t>
+            </w:r>
           </w:p>
         </w:tc>
         <w:tc>
@@ -1697,6 +2105,45 @@
                 <w:szCs w:val="20"/>
               </w:rPr>
             </w:pPr>
+            <w:proofErr w:type="gramStart"/>
+            <w:r>
+              <w:rPr>
+                <w:i/>
+                <w:sz w:val="20"/>
+              </w:rPr>
+              <w:t xml:space="preserve">{{ </w:t>
+            </w:r>
+            <w:proofErr w:type="spellStart"/>
+            <w:r>
+              <w:rPr>
+                <w:i/>
+                <w:sz w:val="20"/>
+              </w:rPr>
+              <w:t>num</w:t>
+            </w:r>
+            <w:r>
+              <w:rPr>
+                <w:i/>
+                <w:sz w:val="20"/>
+              </w:rPr>
+              <w:t>PwN</w:t>
+            </w:r>
+            <w:r>
+              <w:rPr>
+                <w:i/>
+                <w:sz w:val="20"/>
+              </w:rPr>
+              <w:t>S</w:t>
+            </w:r>
+            <w:proofErr w:type="spellEnd"/>
+            <w:proofErr w:type="gramEnd"/>
+            <w:r>
+              <w:rPr>
+                <w:i/>
+                <w:sz w:val="20"/>
+              </w:rPr>
+              <w:t xml:space="preserve"> }}</w:t>
+            </w:r>
           </w:p>
         </w:tc>
       </w:tr>
@@ -1775,6 +2222,45 @@
                 <w:lang w:val="en-GB"/>
               </w:rPr>
             </w:pPr>
+            <w:proofErr w:type="gramStart"/>
+            <w:r>
+              <w:rPr>
+                <w:i/>
+                <w:sz w:val="20"/>
+              </w:rPr>
+              <w:t xml:space="preserve">{{ </w:t>
+            </w:r>
+            <w:proofErr w:type="spellStart"/>
+            <w:r>
+              <w:rPr>
+                <w:i/>
+                <w:sz w:val="20"/>
+              </w:rPr>
+              <w:t>num</w:t>
+            </w:r>
+            <w:r>
+              <w:rPr>
+                <w:i/>
+                <w:sz w:val="20"/>
+              </w:rPr>
+              <w:t>In</w:t>
+            </w:r>
+            <w:r>
+              <w:rPr>
+                <w:i/>
+                <w:sz w:val="20"/>
+              </w:rPr>
+              <w:t>S</w:t>
+            </w:r>
+            <w:proofErr w:type="spellEnd"/>
+            <w:proofErr w:type="gramEnd"/>
+            <w:r>
+              <w:rPr>
+                <w:i/>
+                <w:sz w:val="20"/>
+              </w:rPr>
+              <w:t xml:space="preserve"> }}</w:t>
+            </w:r>
           </w:p>
         </w:tc>
         <w:tc>
@@ -1856,6 +2342,50 @@
                 <w:szCs w:val="20"/>
               </w:rPr>
             </w:pPr>
+            <w:r>
+              <w:rPr>
+                <w:i/>
+                <w:sz w:val="20"/>
+              </w:rPr>
+              <w:t xml:space="preserve">{{ </w:t>
+            </w:r>
+            <w:proofErr w:type="spellStart"/>
+            <w:r>
+              <w:rPr>
+                <w:i/>
+                <w:sz w:val="20"/>
+              </w:rPr>
+              <w:t>num</w:t>
+            </w:r>
+            <w:r>
+              <w:rPr>
+                <w:i/>
+                <w:sz w:val="20"/>
+              </w:rPr>
+              <w:t>In</w:t>
+            </w:r>
+            <w:r>
+              <w:rPr>
+                <w:i/>
+                <w:sz w:val="20"/>
+              </w:rPr>
+              <w:t>N</w:t>
+            </w:r>
+            <w:r>
+              <w:rPr>
+                <w:i/>
+                <w:sz w:val="20"/>
+              </w:rPr>
+              <w:t>S</w:t>
+            </w:r>
+            <w:proofErr w:type="spellEnd"/>
+            <w:r>
+              <w:rPr>
+                <w:i/>
+                <w:sz w:val="20"/>
+              </w:rPr>
+              <w:t xml:space="preserve"> }}</w:t>
+            </w:r>
           </w:p>
         </w:tc>
       </w:tr>
@@ -1918,6 +2448,45 @@
                 <w:lang w:val="en-GB"/>
               </w:rPr>
             </w:pPr>
+            <w:proofErr w:type="gramStart"/>
+            <w:r>
+              <w:rPr>
+                <w:i/>
+                <w:sz w:val="20"/>
+              </w:rPr>
+              <w:t xml:space="preserve">{{ </w:t>
+            </w:r>
+            <w:proofErr w:type="spellStart"/>
+            <w:r>
+              <w:rPr>
+                <w:i/>
+                <w:sz w:val="20"/>
+              </w:rPr>
+              <w:t>num</w:t>
+            </w:r>
+            <w:r>
+              <w:rPr>
+                <w:i/>
+                <w:sz w:val="20"/>
+              </w:rPr>
+              <w:t>T</w:t>
+            </w:r>
+            <w:r>
+              <w:rPr>
+                <w:i/>
+                <w:sz w:val="20"/>
+              </w:rPr>
+              <w:t>S</w:t>
+            </w:r>
+            <w:proofErr w:type="spellEnd"/>
+            <w:proofErr w:type="gramEnd"/>
+            <w:r>
+              <w:rPr>
+                <w:i/>
+                <w:sz w:val="20"/>
+              </w:rPr>
+              <w:t xml:space="preserve"> }}</w:t>
+            </w:r>
           </w:p>
         </w:tc>
         <w:tc>
@@ -1973,6 +2542,38 @@
                 <w:sz w:val="22"/>
               </w:rPr>
             </w:pPr>
+            <w:proofErr w:type="gramStart"/>
+            <w:r>
+              <w:rPr>
+                <w:i/>
+                <w:sz w:val="20"/>
+              </w:rPr>
+              <w:t xml:space="preserve">{{ </w:t>
+            </w:r>
+            <w:proofErr w:type="spellStart"/>
+            <w:r>
+              <w:rPr>
+                <w:i/>
+                <w:sz w:val="20"/>
+              </w:rPr>
+              <w:t>num</w:t>
+            </w:r>
+            <w:r>
+              <w:rPr>
+                <w:i/>
+                <w:sz w:val="20"/>
+              </w:rPr>
+              <w:t>TNS</w:t>
+            </w:r>
+            <w:proofErr w:type="spellEnd"/>
+            <w:proofErr w:type="gramEnd"/>
+            <w:r>
+              <w:rPr>
+                <w:i/>
+                <w:sz w:val="20"/>
+              </w:rPr>
+              <w:t xml:space="preserve"> }}</w:t>
+            </w:r>
           </w:p>
         </w:tc>
       </w:tr>
@@ -2254,22 +2855,6 @@
                 <w:lang w:val="en-GB"/>
               </w:rPr>
             </w:pPr>
-            <w:r>
-              <w:rPr>
-                <w:color w:val="000000" w:themeColor="text1"/>
-                <w:sz w:val="22"/>
-                <w:lang w:val="en-GB"/>
-              </w:rPr>
-              <w:t>O1</w:t>
-            </w:r>
-            <w:r>
-              <w:rPr>
-                <w:color w:val="000000" w:themeColor="text1"/>
-                <w:sz w:val="22"/>
-                <w:lang w:val="en-GB"/>
-              </w:rPr>
-              <w:t xml:space="preserve"> </w:t>
-            </w:r>
             <w:proofErr w:type="gramStart"/>
             <w:r>
               <w:t>{{ wiedza</w:t>
@@ -2278,112 +2863,6 @@
             <w:r>
               <w:t xml:space="preserve"> }}</w:t>
             </w:r>
-          </w:p>
-          <w:p>
-            <w:pPr>
-              <w:spacing w:after="0" w:line="240" w:lineRule="auto"/>
-              <w:ind w:left="0" w:firstLine="0"/>
-              <w:rPr>
-                <w:color w:val="000000" w:themeColor="text1"/>
-                <w:sz w:val="22"/>
-                <w:lang w:val="en-GB"/>
-              </w:rPr>
-            </w:pPr>
-            <w:r>
-              <w:rPr>
-                <w:color w:val="000000" w:themeColor="text1"/>
-                <w:sz w:val="22"/>
-                <w:lang w:val="en-GB"/>
-              </w:rPr>
-              <w:t>O2</w:t>
-            </w:r>
-          </w:p>
-          <w:p>
-            <w:pPr>
-              <w:spacing w:after="0" w:line="240" w:lineRule="auto"/>
-              <w:ind w:left="0" w:firstLine="0"/>
-              <w:rPr>
-                <w:color w:val="000000" w:themeColor="text1"/>
-                <w:sz w:val="22"/>
-                <w:lang w:val="en-GB"/>
-              </w:rPr>
-            </w:pPr>
-            <w:r>
-              <w:rPr>
-                <w:color w:val="000000" w:themeColor="text1"/>
-                <w:sz w:val="22"/>
-                <w:lang w:val="en-GB"/>
-              </w:rPr>
-              <w:t>O3</w:t>
-            </w:r>
-          </w:p>
-          <w:p>
-            <w:pPr>
-              <w:spacing w:after="0" w:line="240" w:lineRule="auto"/>
-              <w:ind w:left="0" w:firstLine="0"/>
-              <w:rPr>
-                <w:color w:val="000000" w:themeColor="text1"/>
-                <w:sz w:val="22"/>
-                <w:lang w:val="en-GB"/>
-              </w:rPr>
-            </w:pPr>
-            <w:r>
-              <w:rPr>
-                <w:color w:val="000000" w:themeColor="text1"/>
-                <w:sz w:val="22"/>
-                <w:lang w:val="en-GB"/>
-              </w:rPr>
-              <w:t>.</w:t>
-            </w:r>
-          </w:p>
-          <w:p>
-            <w:pPr>
-              <w:spacing w:after="0" w:line="240" w:lineRule="auto"/>
-              <w:ind w:left="0" w:firstLine="0"/>
-              <w:rPr>
-                <w:color w:val="000000" w:themeColor="text1"/>
-                <w:sz w:val="22"/>
-                <w:lang w:val="en-GB"/>
-              </w:rPr>
-            </w:pPr>
-            <w:r>
-              <w:rPr>
-                <w:color w:val="000000" w:themeColor="text1"/>
-                <w:sz w:val="22"/>
-                <w:lang w:val="en-GB"/>
-              </w:rPr>
-              <w:t>.</w:t>
-            </w:r>
-          </w:p>
-          <w:p>
-            <w:pPr>
-              <w:spacing w:after="0" w:line="240" w:lineRule="auto"/>
-              <w:ind w:left="0" w:firstLine="0"/>
-              <w:rPr>
-                <w:color w:val="000000" w:themeColor="text1"/>
-                <w:sz w:val="22"/>
-                <w:lang w:val="en-GB"/>
-              </w:rPr>
-            </w:pPr>
-            <w:r>
-              <w:rPr>
-                <w:color w:val="000000" w:themeColor="text1"/>
-                <w:sz w:val="22"/>
-                <w:lang w:val="en-GB"/>
-              </w:rPr>
-              <w:t>.</w:t>
-            </w:r>
-          </w:p>
-          <w:p>
-            <w:pPr>
-              <w:spacing w:after="0" w:line="240" w:lineRule="auto"/>
-              <w:ind w:left="0" w:firstLine="0"/>
-              <w:rPr>
-                <w:color w:val="000000" w:themeColor="text1"/>
-                <w:sz w:val="22"/>
-                <w:lang w:val="en-GB"/>
-              </w:rPr>
-            </w:pPr>
           </w:p>
         </w:tc>
         <w:tc>
@@ -2472,22 +2951,6 @@
                 <w:lang w:val="en-GB"/>
               </w:rPr>
             </w:pPr>
-            <w:r>
-              <w:rPr>
-                <w:color w:val="000000" w:themeColor="text1"/>
-                <w:sz w:val="22"/>
-                <w:lang w:val="en-GB"/>
-              </w:rPr>
-              <w:t>O4</w:t>
-            </w:r>
-            <w:r>
-              <w:rPr>
-                <w:color w:val="000000" w:themeColor="text1"/>
-                <w:sz w:val="22"/>
-                <w:lang w:val="en-GB"/>
-              </w:rPr>
-              <w:t xml:space="preserve"> </w:t>
-            </w:r>
             <w:proofErr w:type="gramStart"/>
             <w:r>
               <w:t xml:space="preserve">{{ </w:t>
@@ -2501,123 +2964,6 @@
             <w:r>
               <w:t xml:space="preserve"> }}</w:t>
             </w:r>
-          </w:p>
-          <w:p>
-            <w:pPr>
-              <w:spacing w:after="0" w:line="240" w:lineRule="auto"/>
-              <w:ind w:left="0" w:firstLine="0"/>
-              <w:rPr>
-                <w:color w:val="000000" w:themeColor="text1"/>
-                <w:sz w:val="22"/>
-                <w:lang w:val="en-GB"/>
-              </w:rPr>
-            </w:pPr>
-            <w:r>
-              <w:rPr>
-                <w:color w:val="000000" w:themeColor="text1"/>
-                <w:sz w:val="22"/>
-                <w:lang w:val="en-GB"/>
-              </w:rPr>
-              <w:t>O5</w:t>
-            </w:r>
-          </w:p>
-          <w:p>
-            <w:pPr>
-              <w:spacing w:after="0" w:line="240" w:lineRule="auto"/>
-              <w:ind w:left="0" w:firstLine="0"/>
-              <w:rPr>
-                <w:color w:val="000000" w:themeColor="text1"/>
-                <w:sz w:val="22"/>
-                <w:lang w:val="en-GB"/>
-              </w:rPr>
-            </w:pPr>
-            <w:r>
-              <w:rPr>
-                <w:color w:val="000000" w:themeColor="text1"/>
-                <w:sz w:val="22"/>
-                <w:lang w:val="en-GB"/>
-              </w:rPr>
-              <w:t>.</w:t>
-            </w:r>
-          </w:p>
-          <w:p>
-            <w:pPr>
-              <w:spacing w:after="0" w:line="240" w:lineRule="auto"/>
-              <w:ind w:left="0" w:firstLine="0"/>
-              <w:rPr>
-                <w:color w:val="000000" w:themeColor="text1"/>
-                <w:sz w:val="22"/>
-                <w:lang w:val="en-GB"/>
-              </w:rPr>
-            </w:pPr>
-            <w:r>
-              <w:rPr>
-                <w:color w:val="000000" w:themeColor="text1"/>
-                <w:sz w:val="22"/>
-                <w:lang w:val="en-GB"/>
-              </w:rPr>
-              <w:t>.</w:t>
-            </w:r>
-          </w:p>
-          <w:p>
-            <w:pPr>
-              <w:spacing w:after="0" w:line="240" w:lineRule="auto"/>
-              <w:ind w:left="0" w:firstLine="0"/>
-              <w:rPr>
-                <w:color w:val="000000" w:themeColor="text1"/>
-                <w:sz w:val="22"/>
-                <w:lang w:val="en-GB"/>
-              </w:rPr>
-            </w:pPr>
-            <w:r>
-              <w:rPr>
-                <w:color w:val="000000" w:themeColor="text1"/>
-                <w:sz w:val="22"/>
-                <w:lang w:val="en-GB"/>
-              </w:rPr>
-              <w:t>.</w:t>
-            </w:r>
-          </w:p>
-          <w:p>
-            <w:pPr>
-              <w:spacing w:after="0" w:line="240" w:lineRule="auto"/>
-              <w:ind w:left="0" w:firstLine="0"/>
-              <w:rPr>
-                <w:color w:val="000000" w:themeColor="text1"/>
-                <w:sz w:val="22"/>
-                <w:lang w:val="en-GB"/>
-              </w:rPr>
-            </w:pPr>
-          </w:p>
-          <w:p>
-            <w:pPr>
-              <w:spacing w:after="0" w:line="240" w:lineRule="auto"/>
-              <w:ind w:left="0" w:firstLine="0"/>
-              <w:rPr>
-                <w:color w:val="000000" w:themeColor="text1"/>
-                <w:sz w:val="22"/>
-                <w:lang w:val="en-GB"/>
-              </w:rPr>
-            </w:pPr>
-            <w:r>
-              <w:rPr>
-                <w:color w:val="000000" w:themeColor="text1"/>
-                <w:sz w:val="22"/>
-                <w:lang w:val="en-GB"/>
-              </w:rPr>
-              <w:t xml:space="preserve"> </w:t>
-            </w:r>
-          </w:p>
-          <w:p>
-            <w:pPr>
-              <w:spacing w:after="0" w:line="240" w:lineRule="auto"/>
-              <w:ind w:left="0" w:firstLine="0"/>
-              <w:rPr>
-                <w:color w:val="000000" w:themeColor="text1"/>
-                <w:sz w:val="22"/>
-                <w:lang w:val="en-GB"/>
-              </w:rPr>
-            </w:pPr>
           </w:p>
         </w:tc>
         <w:tc>
@@ -2686,6 +3032,7 @@
                 <w:sz w:val="22"/>
                 <w:lang w:val="en-GB"/>
               </w:rPr>
+              <w:lastRenderedPageBreak/>
               <w:t>Social</w:t>
             </w:r>
           </w:p>
@@ -2731,22 +3078,6 @@
                 <w:lang w:val="en-GB"/>
               </w:rPr>
             </w:pPr>
-            <w:r>
-              <w:rPr>
-                <w:color w:val="000000" w:themeColor="text1"/>
-                <w:sz w:val="22"/>
-                <w:lang w:val="en-GB"/>
-              </w:rPr>
-              <w:t>O6</w:t>
-            </w:r>
-            <w:r>
-              <w:rPr>
-                <w:color w:val="000000" w:themeColor="text1"/>
-                <w:sz w:val="22"/>
-                <w:lang w:val="en-GB"/>
-              </w:rPr>
-              <w:t xml:space="preserve"> </w:t>
-            </w:r>
             <w:proofErr w:type="gramStart"/>
             <w:r>
               <w:t>{{ kompetencje</w:t>
@@ -2754,82 +3085,6 @@
             <w:proofErr w:type="gramEnd"/>
             <w:r>
               <w:t xml:space="preserve"> }}</w:t>
-            </w:r>
-          </w:p>
-          <w:p>
-            <w:pPr>
-              <w:spacing w:after="0" w:line="240" w:lineRule="auto"/>
-              <w:ind w:left="0" w:firstLine="0"/>
-              <w:rPr>
-                <w:color w:val="000000" w:themeColor="text1"/>
-                <w:sz w:val="22"/>
-                <w:lang w:val="en-GB"/>
-              </w:rPr>
-            </w:pPr>
-            <w:r>
-              <w:rPr>
-                <w:color w:val="000000" w:themeColor="text1"/>
-                <w:sz w:val="22"/>
-                <w:lang w:val="en-GB"/>
-              </w:rPr>
-              <w:t>O7</w:t>
-            </w:r>
-          </w:p>
-          <w:p>
-            <w:pPr>
-              <w:spacing w:after="0" w:line="240" w:lineRule="auto"/>
-              <w:ind w:left="0" w:firstLine="0"/>
-              <w:rPr>
-                <w:color w:val="000000" w:themeColor="text1"/>
-                <w:sz w:val="22"/>
-                <w:lang w:val="en-GB"/>
-              </w:rPr>
-            </w:pPr>
-            <w:r>
-              <w:rPr>
-                <w:color w:val="000000" w:themeColor="text1"/>
-                <w:sz w:val="22"/>
-                <w:lang w:val="en-GB"/>
-              </w:rPr>
-              <w:t>.</w:t>
-            </w:r>
-          </w:p>
-          <w:p>
-            <w:pPr>
-              <w:spacing w:after="0" w:line="240" w:lineRule="auto"/>
-              <w:ind w:left="0" w:firstLine="0"/>
-              <w:rPr>
-                <w:color w:val="000000" w:themeColor="text1"/>
-                <w:sz w:val="22"/>
-                <w:lang w:val="en-GB"/>
-              </w:rPr>
-            </w:pPr>
-            <w:r>
-              <w:rPr>
-                <w:color w:val="000000" w:themeColor="text1"/>
-                <w:sz w:val="22"/>
-                <w:lang w:val="en-GB"/>
-              </w:rPr>
-              <w:t>.</w:t>
-            </w:r>
-          </w:p>
-          <w:p>
-            <w:pPr>
-              <w:spacing w:after="0" w:line="240" w:lineRule="auto"/>
-              <w:ind w:left="0" w:firstLine="0"/>
-              <w:rPr>
-                <w:color w:val="000000" w:themeColor="text1"/>
-                <w:sz w:val="22"/>
-                <w:lang w:val="en-GB"/>
-              </w:rPr>
-            </w:pPr>
-            <w:r>
-              <w:rPr>
-                <w:color w:val="000000" w:themeColor="text1"/>
-                <w:sz w:val="22"/>
-                <w:lang w:val="en-GB"/>
-              </w:rPr>
-              <w:t>.</w:t>
             </w:r>
           </w:p>
         </w:tc>
@@ -2992,6 +3247,46 @@
                 <w:lang w:val="en-US"/>
               </w:rPr>
               <w:t>Symbols of course learning outcomes</w:t>
+            </w:r>
+          </w:p>
+          <w:p>
+            <w:pPr>
+              <w:spacing w:after="0" w:line="240" w:lineRule="auto"/>
+              <w:ind w:left="0" w:firstLine="0"/>
+              <w:jc w:val="center"/>
+              <w:rPr>
+                <w:color w:val="000000" w:themeColor="text1"/>
+                <w:sz w:val="22"/>
+                <w:lang w:val="en-US"/>
+              </w:rPr>
+            </w:pPr>
+            <w:proofErr w:type="gramStart"/>
+            <w:r>
+              <w:rPr>
+                <w:color w:val="000000" w:themeColor="text1"/>
+                <w:sz w:val="22"/>
+                <w:lang w:val="en-US"/>
+              </w:rPr>
+              <w:t xml:space="preserve">{{ </w:t>
+            </w:r>
+            <w:proofErr w:type="spellStart"/>
+            <w:r>
+              <w:rPr>
+                <w:color w:val="000000" w:themeColor="text1"/>
+                <w:sz w:val="22"/>
+                <w:lang w:val="en-US"/>
+              </w:rPr>
+              <w:t>kursSym</w:t>
+            </w:r>
+            <w:proofErr w:type="spellEnd"/>
+            <w:proofErr w:type="gramEnd"/>
+            <w:r>
+              <w:rPr>
+                <w:color w:val="000000" w:themeColor="text1"/>
+                <w:sz w:val="22"/>
+                <w:lang w:val="en-US"/>
+              </w:rPr>
+              <w:t xml:space="preserve"> }}</w:t>
             </w:r>
           </w:p>
         </w:tc>
@@ -3164,6 +3459,46 @@
                 <w:lang w:val="en-US"/>
               </w:rPr>
               <w:t>Percentage of a final grade</w:t>
+            </w:r>
+          </w:p>
+          <w:p>
+            <w:pPr>
+              <w:spacing w:after="0" w:line="240" w:lineRule="auto"/>
+              <w:ind w:left="0" w:firstLine="0"/>
+              <w:jc w:val="center"/>
+              <w:rPr>
+                <w:color w:val="000000" w:themeColor="text1"/>
+                <w:sz w:val="22"/>
+                <w:lang w:val="en-US"/>
+              </w:rPr>
+            </w:pPr>
+            <w:proofErr w:type="gramStart"/>
+            <w:r>
+              <w:rPr>
+                <w:color w:val="000000" w:themeColor="text1"/>
+                <w:sz w:val="22"/>
+                <w:lang w:val="en-US"/>
+              </w:rPr>
+              <w:t xml:space="preserve">{{ </w:t>
+            </w:r>
+            <w:proofErr w:type="spellStart"/>
+            <w:r>
+              <w:rPr>
+                <w:color w:val="000000" w:themeColor="text1"/>
+                <w:sz w:val="22"/>
+                <w:lang w:val="en-US"/>
+              </w:rPr>
+              <w:t>procOcena</w:t>
+            </w:r>
+            <w:proofErr w:type="spellEnd"/>
+            <w:proofErr w:type="gramEnd"/>
+            <w:r>
+              <w:rPr>
+                <w:color w:val="000000" w:themeColor="text1"/>
+                <w:sz w:val="22"/>
+                <w:lang w:val="en-US"/>
+              </w:rPr>
+              <w:t xml:space="preserve"> }}</w:t>
             </w:r>
           </w:p>
         </w:tc>
@@ -3205,7 +3540,6 @@
                 <w:sz w:val="22"/>
                 <w:lang w:val="en-GB"/>
               </w:rPr>
-              <w:lastRenderedPageBreak/>
               <w:t>LITERATURE LIST</w:t>
             </w:r>
           </w:p>
@@ -11986,10 +12320,6 @@
 </file>
 
 <file path=customXml/item1.xml><?xml version="1.0" encoding="utf-8"?>
-<b:Sources xmlns:b="http://schemas.openxmlformats.org/officeDocument/2006/bibliography" xmlns="http://schemas.openxmlformats.org/officeDocument/2006/bibliography" SelectedStyle="\APASixthEditionOfficeOnline.xsl" StyleName="APA" Version="6"/>
-</file>
-
-<file path=customXml/item2.xml><?xml version="1.0" encoding="utf-8"?>
 <?mso-contentType ?>
 <FormTemplates xmlns="http://schemas.microsoft.com/sharepoint/v3/contenttype/forms">
   <Display>DocumentLibraryForm</Display>
@@ -11998,7 +12328,19 @@
 </FormTemplates>
 </file>
 
+<file path=customXml/item2.xml><?xml version="1.0" encoding="utf-8"?>
+<b:Sources xmlns:b="http://schemas.openxmlformats.org/officeDocument/2006/bibliography" xmlns="http://schemas.openxmlformats.org/officeDocument/2006/bibliography" SelectedStyle="\APASixthEditionOfficeOnline.xsl" StyleName="APA" Version="6"/>
+</file>
+
 <file path=customXml/item3.xml><?xml version="1.0" encoding="utf-8"?>
+<p:properties xmlns:p="http://schemas.microsoft.com/office/2006/metadata/properties" xmlns:xsi="http://www.w3.org/2001/XMLSchema-instance" xmlns:pc="http://schemas.microsoft.com/office/infopath/2007/PartnerControls">
+  <documentManagement>
+    <_activity xmlns="c9fe4ec5-32cb-40ee-b766-e4531ed830fb" xsi:nil="true"/>
+  </documentManagement>
+</p:properties>
+</file>
+
+<file path=customXml/item4.xml><?xml version="1.0" encoding="utf-8"?>
 <ct:contentTypeSchema xmlns:ct="http://schemas.microsoft.com/office/2006/metadata/contentType" xmlns:ma="http://schemas.microsoft.com/office/2006/metadata/properties/metaAttributes" ct:_="" ma:_="" ma:contentTypeName="Dokument" ma:contentTypeID="0x010100D7547758ECD06241BA954E2585B9F71E" ma:contentTypeVersion="16" ma:contentTypeDescription="Utwórz nowy dokument." ma:contentTypeScope="" ma:versionID="aeeb83f1538f37a4b046b74f7d5d09d7">
   <xsd:schema xmlns:xsd="http://www.w3.org/2001/XMLSchema" xmlns:xs="http://www.w3.org/2001/XMLSchema" xmlns:p="http://schemas.microsoft.com/office/2006/metadata/properties" xmlns:ns3="c9fe4ec5-32cb-40ee-b766-e4531ed830fb" xmlns:ns4="da74404b-434e-4b7d-a0b5-e38da3b2aaec" targetNamespace="http://schemas.microsoft.com/office/2006/metadata/properties" ma:root="true" ma:fieldsID="975205a65c38f394f0c06b91dede1814" ns3:_="" ns4:_="">
     <xsd:import namespace="c9fe4ec5-32cb-40ee-b766-e4531ed830fb"/>
@@ -12237,15 +12579,15 @@
 </ct:contentTypeSchema>
 </file>
 
-<file path=customXml/item4.xml><?xml version="1.0" encoding="utf-8"?>
-<p:properties xmlns:p="http://schemas.microsoft.com/office/2006/metadata/properties" xmlns:xsi="http://www.w3.org/2001/XMLSchema-instance" xmlns:pc="http://schemas.microsoft.com/office/infopath/2007/PartnerControls">
-  <documentManagement>
-    <_activity xmlns="c9fe4ec5-32cb-40ee-b766-e4531ed830fb" xsi:nil="true"/>
-  </documentManagement>
-</p:properties>
+<file path=customXml/itemProps1.xml><?xml version="1.0" encoding="utf-8"?>
+<ds:datastoreItem xmlns:ds="http://schemas.openxmlformats.org/officeDocument/2006/customXml" ds:itemID="{52C4B41C-3EB9-4E29-96C1-C142A0FEA7CD}">
+  <ds:schemaRefs>
+    <ds:schemaRef ds:uri="http://schemas.microsoft.com/sharepoint/v3/contenttype/forms"/>
+  </ds:schemaRefs>
+</ds:datastoreItem>
 </file>
 
-<file path=customXml/itemProps1.xml><?xml version="1.0" encoding="utf-8"?>
+<file path=customXml/itemProps2.xml><?xml version="1.0" encoding="utf-8"?>
 <ds:datastoreItem xmlns:ds="http://schemas.openxmlformats.org/officeDocument/2006/customXml" ds:itemID="{0C41833D-9802-4433-840D-3EF13135A4CA}">
   <ds:schemaRefs>
     <ds:schemaRef ds:uri="http://schemas.openxmlformats.org/officeDocument/2006/bibliography"/>
@@ -12253,15 +12595,17 @@
 </ds:datastoreItem>
 </file>
 
-<file path=customXml/itemProps2.xml><?xml version="1.0" encoding="utf-8"?>
-<ds:datastoreItem xmlns:ds="http://schemas.openxmlformats.org/officeDocument/2006/customXml" ds:itemID="{52C4B41C-3EB9-4E29-96C1-C142A0FEA7CD}">
+<file path=customXml/itemProps3.xml><?xml version="1.0" encoding="utf-8"?>
+<ds:datastoreItem xmlns:ds="http://schemas.openxmlformats.org/officeDocument/2006/customXml" ds:itemID="{B637A702-BAA4-477C-BC4A-E720661579D3}">
   <ds:schemaRefs>
-    <ds:schemaRef ds:uri="http://schemas.microsoft.com/sharepoint/v3/contenttype/forms"/>
+    <ds:schemaRef ds:uri="http://schemas.microsoft.com/office/2006/metadata/properties"/>
+    <ds:schemaRef ds:uri="http://schemas.microsoft.com/office/infopath/2007/PartnerControls"/>
+    <ds:schemaRef ds:uri="c9fe4ec5-32cb-40ee-b766-e4531ed830fb"/>
   </ds:schemaRefs>
 </ds:datastoreItem>
 </file>
 
-<file path=customXml/itemProps3.xml><?xml version="1.0" encoding="utf-8"?>
+<file path=customXml/itemProps4.xml><?xml version="1.0" encoding="utf-8"?>
 <ds:datastoreItem xmlns:ds="http://schemas.openxmlformats.org/officeDocument/2006/customXml" ds:itemID="{4F9388FE-2154-400C-AE82-5EC3414E7CDC}">
   <ds:schemaRefs>
     <ds:schemaRef ds:uri="http://schemas.microsoft.com/office/2006/metadata/contentType"/>
@@ -12278,14 +12622,4 @@
     <ds:schemaRef ds:uri="http://schemas.microsoft.com/internal/obd"/>
   </ds:schemaRefs>
 </ds:datastoreItem>
-</file>
-
-<file path=customXml/itemProps4.xml><?xml version="1.0" encoding="utf-8"?>
-<ds:datastoreItem xmlns:ds="http://schemas.openxmlformats.org/officeDocument/2006/customXml" ds:itemID="{B637A702-BAA4-477C-BC4A-E720661579D3}">
-  <ds:schemaRefs>
-    <ds:schemaRef ds:uri="http://schemas.microsoft.com/office/2006/metadata/properties"/>
-    <ds:schemaRef ds:uri="http://schemas.microsoft.com/office/infopath/2007/PartnerControls"/>
-    <ds:schemaRef ds:uri="c9fe4ec5-32cb-40ee-b766-e4531ed830fb"/>
-  </ds:schemaRefs>
-</ds:datastoreItem>
 </file>
</xml_diff>